<commit_message>
Visual Elements System Test Plan Update
PBI-009 As a player, I want to be able to see hearts based on how many lives I have left so that I know when I am close to game over.
</commit_message>
<xml_diff>
--- a/docs/VisualElements-SystemTestPlan-BucBattle.docx
+++ b/docs/VisualElements-SystemTestPlan-BucBattle.docx
@@ -7,13 +7,7 @@
         <w:pStyle w:val="Heading1"/>
       </w:pPr>
       <w:r>
-        <w:t>Visual Element Verification</w:t>
-      </w:r>
-      <w:r>
-        <w:t xml:space="preserve"> </w:t>
-      </w:r>
-      <w:r>
-        <w:t>– Buc Battle Game</w:t>
+        <w:t>Visual Element Verification – Buc Battle Game</w:t>
       </w:r>
     </w:p>
     <w:p>
@@ -179,6 +173,28 @@
           </w:p>
         </w:tc>
       </w:tr>
+      <w:tr>
+        <w:tc>
+          <w:tcPr>
+            <w:tcW w:w="4320" w:type="dxa"/>
+          </w:tcPr>
+          <w:p>
+            <w:r>
+              <w:t>V-3</w:t>
+            </w:r>
+          </w:p>
+        </w:tc>
+        <w:tc>
+          <w:tcPr>
+            <w:tcW w:w="4320" w:type="dxa"/>
+          </w:tcPr>
+          <w:p>
+            <w:r>
+              <w:t>Verify that hearts are displayed to represent the number of lives the player has remaining</w:t>
+            </w:r>
+          </w:p>
+        </w:tc>
+      </w:tr>
     </w:tbl>
     <w:p>
       <w:r>
@@ -193,10 +209,7 @@
     </w:p>
     <w:p>
       <w:r>
-        <w:t xml:space="preserve">- V-2: One or more enemy </w:t>
-      </w:r>
-      <w:r>
-        <w:t>images with pirate ship themes appear at the top of the screen.</w:t>
+        <w:t>- V-2: One or more enemy images with pirate ship themes appear at the top of the screen.</w:t>
       </w:r>
     </w:p>
     <w:p>
@@ -296,13 +309,21 @@
         </w:tc>
       </w:tr>
     </w:tbl>
-    <w:p/>
+    <w:p>
+      <w:r>
+        <w:t xml:space="preserve"> </w:t>
+      </w:r>
+      <w:r>
+        <w:t xml:space="preserve"> </w:t>
+      </w:r>
+      <w:r>
+        <w:t>V-3</w:t>
+      </w:r>
+    </w:p>
     <w:p>
       <w:r>
         <w:br w:type="page"/>
       </w:r>
-    </w:p>
-    <w:p>
       <w:r>
         <w:lastRenderedPageBreak/>
         <w:br/>

</xml_diff>